<commit_message>
finish the first chapter
</commit_message>
<xml_diff>
--- a/paper.docx
+++ b/paper.docx
@@ -253,7 +253,7 @@
         <w:ind w:firstLineChars="200" w:firstLine="480"/>
         <w:jc w:val="left"/>
         <w:rPr>
-          <w:rFonts w:asciiTheme="minorEastAsia" w:hAnsiTheme="minorEastAsia" w:hint="eastAsia"/>
+          <w:rFonts w:asciiTheme="minorEastAsia" w:hAnsiTheme="minorEastAsia"/>
           <w:sz w:val="24"/>
           <w:szCs w:val="24"/>
         </w:rPr>
@@ -1036,7 +1036,7 @@
       <w:pPr>
         <w:spacing w:line="400" w:lineRule="exact"/>
         <w:rPr>
-          <w:rFonts w:asciiTheme="minorEastAsia" w:hAnsiTheme="minorEastAsia" w:hint="eastAsia"/>
+          <w:rFonts w:asciiTheme="minorEastAsia" w:hAnsiTheme="minorEastAsia"/>
           <w:sz w:val="24"/>
           <w:szCs w:val="24"/>
         </w:rPr>
@@ -1438,7 +1438,7 @@
       <w:pPr>
         <w:spacing w:line="400" w:lineRule="exact"/>
         <w:rPr>
-          <w:rFonts w:asciiTheme="minorEastAsia" w:hAnsiTheme="minorEastAsia" w:hint="eastAsia"/>
+          <w:rFonts w:asciiTheme="minorEastAsia" w:hAnsiTheme="minorEastAsia"/>
           <w:sz w:val="24"/>
           <w:szCs w:val="24"/>
         </w:rPr>
@@ -2626,6 +2626,95 @@
     <w:p>
       <w:pPr>
         <w:spacing w:line="400" w:lineRule="exact"/>
+        <w:ind w:firstLine="420"/>
+        <w:rPr>
+          <w:rFonts w:asciiTheme="minorEastAsia" w:hAnsiTheme="minorEastAsia"/>
+          <w:sz w:val="24"/>
+          <w:szCs w:val="24"/>
+        </w:rPr>
+      </w:pPr>
+      <w:r>
+        <w:rPr>
+          <w:rFonts w:asciiTheme="minorEastAsia" w:hAnsiTheme="minorEastAsia" w:hint="eastAsia"/>
+          <w:sz w:val="24"/>
+          <w:szCs w:val="24"/>
+        </w:rPr>
+        <w:lastRenderedPageBreak/>
+        <w:t>最后</w:t>
+      </w:r>
+      <w:r>
+        <w:rPr>
+          <w:rFonts w:asciiTheme="minorEastAsia" w:hAnsiTheme="minorEastAsia" w:hint="eastAsia"/>
+          <w:sz w:val="24"/>
+          <w:szCs w:val="24"/>
+        </w:rPr>
+        <w:t>，在</w:t>
+      </w:r>
+      <w:r>
+        <w:rPr>
+          <w:rFonts w:asciiTheme="minorEastAsia" w:hAnsiTheme="minorEastAsia" w:hint="eastAsia"/>
+          <w:sz w:val="24"/>
+          <w:szCs w:val="24"/>
+        </w:rPr>
+        <w:t>数据存储与可视化</w:t>
+      </w:r>
+      <w:r>
+        <w:rPr>
+          <w:rFonts w:asciiTheme="minorEastAsia" w:hAnsiTheme="minorEastAsia" w:hint="eastAsia"/>
+          <w:sz w:val="24"/>
+          <w:szCs w:val="24"/>
+        </w:rPr>
+        <w:t>分析方面，研究了项目使用的本地存储技术，包括localStorage存储和sessionStorage；组件间数据传输方式，包括</w:t>
+      </w:r>
+      <w:r>
+        <w:rPr>
+          <w:rFonts w:ascii="Times New Roman" w:hAnsi="Times New Roman" w:cs="Times New Roman"/>
+          <w:sz w:val="24"/>
+          <w:szCs w:val="24"/>
+        </w:rPr>
+        <w:t>react</w:t>
+      </w:r>
+      <w:r>
+        <w:rPr>
+          <w:rFonts w:asciiTheme="minorEastAsia" w:hAnsiTheme="minorEastAsia" w:hint="eastAsia"/>
+          <w:sz w:val="24"/>
+          <w:szCs w:val="24"/>
+        </w:rPr>
+        <w:t>特有的传递数据方式时</w:t>
+      </w:r>
+      <w:r>
+        <w:rPr>
+          <w:rFonts w:ascii="Times New Roman" w:hAnsi="Times New Roman" w:cs="Times New Roman"/>
+          <w:sz w:val="24"/>
+          <w:szCs w:val="24"/>
+        </w:rPr>
+        <w:t>HTML5</w:t>
+      </w:r>
+      <w:r>
+        <w:rPr>
+          <w:rFonts w:asciiTheme="minorEastAsia" w:hAnsiTheme="minorEastAsia" w:hint="eastAsia"/>
+          <w:sz w:val="24"/>
+          <w:szCs w:val="24"/>
+        </w:rPr>
+        <w:t>下的传递方式；数据可视化分析。</w:t>
+      </w:r>
+      <w:bookmarkStart w:id="0" w:name="_GoBack"/>
+      <w:bookmarkEnd w:id="0"/>
+    </w:p>
+    <w:p>
+      <w:pPr>
+        <w:spacing w:line="400" w:lineRule="exact"/>
+        <w:ind w:firstLine="420"/>
+        <w:rPr>
+          <w:rFonts w:asciiTheme="minorEastAsia" w:hAnsiTheme="minorEastAsia" w:hint="eastAsia"/>
+          <w:sz w:val="24"/>
+          <w:szCs w:val="24"/>
+        </w:rPr>
+      </w:pPr>
+    </w:p>
+    <w:p>
+      <w:pPr>
+        <w:spacing w:line="400" w:lineRule="exact"/>
         <w:rPr>
           <w:rFonts w:ascii="黑体" w:eastAsia="黑体" w:hAnsi="黑体"/>
           <w:b/>
@@ -2640,7 +2729,6 @@
           <w:sz w:val="28"/>
           <w:szCs w:val="28"/>
         </w:rPr>
-        <w:lastRenderedPageBreak/>
         <w:t>1</w:t>
       </w:r>
       <w:r>
@@ -2697,7 +2785,23 @@
           <w:sz w:val="24"/>
           <w:szCs w:val="24"/>
         </w:rPr>
-        <w:t>全文总共分为？个章节，每个章节的具体内容如下：</w:t>
+        <w:t>全文总共分为</w:t>
+      </w:r>
+      <w:r>
+        <w:rPr>
+          <w:rFonts w:asciiTheme="minorEastAsia" w:hAnsiTheme="minorEastAsia" w:hint="eastAsia"/>
+          <w:sz w:val="24"/>
+          <w:szCs w:val="24"/>
+        </w:rPr>
+        <w:t>五</w:t>
+      </w:r>
+      <w:r>
+        <w:rPr>
+          <w:rFonts w:asciiTheme="minorEastAsia" w:hAnsiTheme="minorEastAsia" w:hint="eastAsia"/>
+          <w:sz w:val="24"/>
+          <w:szCs w:val="24"/>
+        </w:rPr>
+        <w:t>个章节，每个章节的具体内容如下：</w:t>
       </w:r>
     </w:p>
     <w:p>
@@ -2837,7 +2941,39 @@
           <w:sz w:val="24"/>
           <w:szCs w:val="24"/>
         </w:rPr>
-        <w:t>及其类型，探究组件间的通信问题，探究对数据可视化分析。</w:t>
+        <w:t>及其类型，探究组件间</w:t>
+      </w:r>
+      <w:r>
+        <w:rPr>
+          <w:rFonts w:asciiTheme="minorEastAsia" w:hAnsiTheme="minorEastAsia" w:hint="eastAsia"/>
+          <w:sz w:val="24"/>
+          <w:szCs w:val="24"/>
+        </w:rPr>
+        <w:t>如何</w:t>
+      </w:r>
+      <w:r>
+        <w:rPr>
+          <w:rFonts w:asciiTheme="minorEastAsia" w:hAnsiTheme="minorEastAsia" w:hint="eastAsia"/>
+          <w:sz w:val="24"/>
+          <w:szCs w:val="24"/>
+        </w:rPr>
+        <w:t>通信</w:t>
+      </w:r>
+      <w:r>
+        <w:rPr>
+          <w:rFonts w:asciiTheme="minorEastAsia" w:hAnsiTheme="minorEastAsia" w:hint="eastAsia"/>
+          <w:sz w:val="24"/>
+          <w:szCs w:val="24"/>
+        </w:rPr>
+        <w:t>的</w:t>
+      </w:r>
+      <w:r>
+        <w:rPr>
+          <w:rFonts w:asciiTheme="minorEastAsia" w:hAnsiTheme="minorEastAsia" w:hint="eastAsia"/>
+          <w:sz w:val="24"/>
+          <w:szCs w:val="24"/>
+        </w:rPr>
+        <w:t>问题，探究对数据可视化分析。</w:t>
       </w:r>
     </w:p>
     <w:p>
@@ -2845,7 +2981,7 @@
         <w:spacing w:line="400" w:lineRule="exact"/>
         <w:ind w:firstLine="420"/>
         <w:rPr>
-          <w:rFonts w:asciiTheme="minorEastAsia" w:hAnsiTheme="minorEastAsia" w:hint="eastAsia"/>
+          <w:rFonts w:asciiTheme="minorEastAsia" w:hAnsiTheme="minorEastAsia"/>
           <w:sz w:val="24"/>
           <w:szCs w:val="24"/>
         </w:rPr>
@@ -3092,20 +3228,18 @@
         <w:spacing w:line="400" w:lineRule="exact"/>
         <w:jc w:val="center"/>
         <w:rPr>
-          <w:rFonts w:ascii="黑体" w:eastAsia="黑体" w:hAnsi="黑体" w:hint="eastAsia"/>
+          <w:rFonts w:ascii="黑体" w:eastAsia="黑体" w:hAnsi="黑体"/>
           <w:b/>
           <w:sz w:val="32"/>
           <w:szCs w:val="32"/>
         </w:rPr>
       </w:pPr>
-      <w:bookmarkStart w:id="0" w:name="_GoBack"/>
-      <w:bookmarkEnd w:id="0"/>
-    </w:p>
-    <w:p>
-      <w:pPr>
-        <w:spacing w:line="400" w:lineRule="exact"/>
-        <w:rPr>
-          <w:rFonts w:ascii="黑体" w:eastAsia="黑体" w:hAnsi="黑体" w:hint="eastAsia"/>
+    </w:p>
+    <w:p>
+      <w:pPr>
+        <w:spacing w:line="400" w:lineRule="exact"/>
+        <w:rPr>
+          <w:rFonts w:ascii="黑体" w:eastAsia="黑体" w:hAnsi="黑体"/>
           <w:b/>
           <w:sz w:val="32"/>
           <w:szCs w:val="32"/>

</xml_diff>

<commit_message>
finish theory and methods
</commit_message>
<xml_diff>
--- a/paper.docx
+++ b/paper.docx
@@ -10522,7 +10522,7 @@
         <w:widowControl/>
         <w:jc w:val="center"/>
         <w:rPr>
-          <w:rFonts w:ascii="黑体" w:eastAsia="黑体" w:hAnsi="黑体" w:hint="eastAsia"/>
+          <w:rFonts w:ascii="黑体" w:eastAsia="黑体" w:hAnsi="黑体"/>
           <w:b/>
           <w:sz w:val="28"/>
           <w:szCs w:val="28"/>
@@ -10748,7 +10748,7 @@
         <w:widowControl/>
         <w:spacing w:line="400" w:lineRule="exact"/>
         <w:rPr>
-          <w:rFonts w:ascii="黑体" w:eastAsia="黑体" w:hAnsi="黑体" w:hint="eastAsia"/>
+          <w:rFonts w:ascii="黑体" w:eastAsia="黑体" w:hAnsi="黑体"/>
           <w:b/>
           <w:sz w:val="24"/>
           <w:szCs w:val="24"/>
@@ -10910,7 +10910,7 @@
         <w:widowControl/>
         <w:spacing w:line="400" w:lineRule="exact"/>
         <w:rPr>
-          <w:rFonts w:asciiTheme="minorEastAsia" w:hAnsiTheme="minorEastAsia" w:hint="eastAsia"/>
+          <w:rFonts w:asciiTheme="minorEastAsia" w:hAnsiTheme="minorEastAsia"/>
           <w:sz w:val="24"/>
           <w:szCs w:val="24"/>
         </w:rPr>
@@ -10953,7 +10953,7 @@
         <w:widowControl/>
         <w:spacing w:line="400" w:lineRule="exact"/>
         <w:rPr>
-          <w:rFonts w:asciiTheme="minorEastAsia" w:hAnsiTheme="minorEastAsia" w:hint="eastAsia"/>
+          <w:rFonts w:asciiTheme="minorEastAsia" w:hAnsiTheme="minorEastAsia"/>
           <w:sz w:val="24"/>
           <w:szCs w:val="24"/>
         </w:rPr>
@@ -11060,15 +11060,7 @@
           <w:sz w:val="24"/>
           <w:szCs w:val="24"/>
         </w:rPr>
-        <w:t xml:space="preserve">CSS </w:t>
-      </w:r>
-      <w:r>
-        <w:rPr>
-          <w:rFonts w:ascii="Times New Roman" w:hAnsi="Times New Roman" w:cs="Times New Roman"/>
-          <w:sz w:val="24"/>
-          <w:szCs w:val="24"/>
-        </w:rPr>
-        <w:t>Compressor</w:t>
+        <w:t>CSS Compressor</w:t>
       </w:r>
       <w:r>
         <w:rPr>
@@ -11472,12 +11464,30 @@
         <w:widowControl/>
         <w:spacing w:line="400" w:lineRule="exact"/>
         <w:rPr>
+          <w:rFonts w:ascii="黑体" w:eastAsia="黑体" w:hAnsi="黑体"/>
+          <w:b/>
+          <w:sz w:val="24"/>
+          <w:szCs w:val="24"/>
+        </w:rPr>
+      </w:pPr>
+      <w:r>
+        <w:rPr>
           <w:rFonts w:ascii="黑体" w:eastAsia="黑体" w:hAnsi="黑体" w:hint="eastAsia"/>
           <w:b/>
           <w:sz w:val="24"/>
           <w:szCs w:val="24"/>
         </w:rPr>
-      </w:pPr>
+        <w:t>2</w:t>
+      </w:r>
+      <w:r>
+        <w:rPr>
+          <w:rFonts w:ascii="黑体" w:eastAsia="黑体" w:hAnsi="黑体"/>
+          <w:b/>
+          <w:sz w:val="24"/>
+          <w:szCs w:val="24"/>
+        </w:rPr>
+        <w:t xml:space="preserve">.2.2 </w:t>
+      </w:r>
       <w:r>
         <w:rPr>
           <w:rFonts w:ascii="黑体" w:eastAsia="黑体" w:hAnsi="黑体" w:hint="eastAsia"/>
@@ -11485,24 +11495,6 @@
           <w:sz w:val="24"/>
           <w:szCs w:val="24"/>
         </w:rPr>
-        <w:t>2</w:t>
-      </w:r>
-      <w:r>
-        <w:rPr>
-          <w:rFonts w:ascii="黑体" w:eastAsia="黑体" w:hAnsi="黑体"/>
-          <w:b/>
-          <w:sz w:val="24"/>
-          <w:szCs w:val="24"/>
-        </w:rPr>
-        <w:t xml:space="preserve">.2.2 </w:t>
-      </w:r>
-      <w:r>
-        <w:rPr>
-          <w:rFonts w:ascii="黑体" w:eastAsia="黑体" w:hAnsi="黑体" w:hint="eastAsia"/>
-          <w:b/>
-          <w:sz w:val="24"/>
-          <w:szCs w:val="24"/>
-        </w:rPr>
         <w:t>JavaScript优化</w:t>
       </w:r>
     </w:p>
@@ -11673,7 +11665,7 @@
         <w:widowControl/>
         <w:spacing w:line="400" w:lineRule="exact"/>
         <w:rPr>
-          <w:rFonts w:asciiTheme="minorEastAsia" w:hAnsiTheme="minorEastAsia" w:hint="eastAsia"/>
+          <w:rFonts w:asciiTheme="minorEastAsia" w:hAnsiTheme="minorEastAsia"/>
           <w:sz w:val="24"/>
           <w:szCs w:val="24"/>
         </w:rPr>
@@ -11947,7 +11939,7 @@
         <w:ind w:left="420"/>
         <w:jc w:val="left"/>
         <w:rPr>
-          <w:rFonts w:asciiTheme="minorEastAsia" w:hAnsiTheme="minorEastAsia" w:hint="eastAsia"/>
+          <w:rFonts w:asciiTheme="minorEastAsia" w:hAnsiTheme="minorEastAsia"/>
           <w:sz w:val="24"/>
           <w:szCs w:val="24"/>
         </w:rPr>
@@ -12023,7 +12015,7 @@
         <w:ind w:firstLine="420"/>
         <w:jc w:val="left"/>
         <w:rPr>
-          <w:rFonts w:asciiTheme="minorEastAsia" w:hAnsiTheme="minorEastAsia" w:hint="eastAsia"/>
+          <w:rFonts w:asciiTheme="minorEastAsia" w:hAnsiTheme="minorEastAsia"/>
           <w:sz w:val="24"/>
           <w:szCs w:val="24"/>
         </w:rPr>
@@ -12034,14 +12026,16 @@
         <w:widowControl/>
         <w:jc w:val="left"/>
         <w:rPr>
-          <w:rFonts w:asciiTheme="minorEastAsia" w:hAnsiTheme="minorEastAsia"/>
-          <w:sz w:val="24"/>
-          <w:szCs w:val="24"/>
-        </w:rPr>
-      </w:pPr>
-      <w:r>
-        <w:rPr>
-          <w:rFonts w:asciiTheme="minorEastAsia" w:hAnsiTheme="minorEastAsia" w:hint="eastAsia"/>
+          <w:rFonts w:ascii="黑体" w:eastAsia="黑体" w:hAnsi="黑体"/>
+          <w:b/>
+          <w:sz w:val="24"/>
+          <w:szCs w:val="24"/>
+        </w:rPr>
+      </w:pPr>
+      <w:r>
+        <w:rPr>
+          <w:rFonts w:ascii="黑体" w:eastAsia="黑体" w:hAnsi="黑体" w:hint="eastAsia"/>
+          <w:b/>
           <w:sz w:val="24"/>
           <w:szCs w:val="24"/>
         </w:rPr>
@@ -12049,7 +12043,8 @@
       </w:r>
       <w:r>
         <w:rPr>
-          <w:rFonts w:asciiTheme="minorEastAsia" w:hAnsiTheme="minorEastAsia"/>
+          <w:rFonts w:ascii="黑体" w:eastAsia="黑体" w:hAnsi="黑体"/>
+          <w:b/>
           <w:sz w:val="24"/>
           <w:szCs w:val="24"/>
         </w:rPr>
@@ -12057,11 +12052,30 @@
       </w:r>
       <w:r>
         <w:rPr>
-          <w:rFonts w:asciiTheme="minorEastAsia" w:hAnsiTheme="minorEastAsia" w:hint="eastAsia"/>
-          <w:sz w:val="24"/>
-          <w:szCs w:val="24"/>
-        </w:rPr>
-        <w:t>其他优化方式</w:t>
+          <w:rFonts w:ascii="黑体" w:eastAsia="黑体" w:hAnsi="黑体" w:hint="eastAsia"/>
+          <w:b/>
+          <w:sz w:val="24"/>
+          <w:szCs w:val="24"/>
+        </w:rPr>
+        <w:t>H</w:t>
+      </w:r>
+      <w:r>
+        <w:rPr>
+          <w:rFonts w:ascii="黑体" w:eastAsia="黑体" w:hAnsi="黑体"/>
+          <w:b/>
+          <w:sz w:val="24"/>
+          <w:szCs w:val="24"/>
+        </w:rPr>
+        <w:t>TTP</w:t>
+      </w:r>
+      <w:r>
+        <w:rPr>
+          <w:rFonts w:ascii="黑体" w:eastAsia="黑体" w:hAnsi="黑体" w:hint="eastAsia"/>
+          <w:b/>
+          <w:sz w:val="24"/>
+          <w:szCs w:val="24"/>
+        </w:rPr>
+        <w:t>缓存</w:t>
       </w:r>
     </w:p>
     <w:p>
@@ -12078,13 +12092,374 @@
     <w:p>
       <w:pPr>
         <w:widowControl/>
-        <w:jc w:val="left"/>
-        <w:rPr>
-          <w:rFonts w:asciiTheme="minorEastAsia" w:hAnsiTheme="minorEastAsia"/>
-          <w:sz w:val="24"/>
-          <w:szCs w:val="24"/>
-        </w:rPr>
-      </w:pPr>
+        <w:spacing w:line="400" w:lineRule="exact"/>
+        <w:ind w:firstLine="420"/>
+        <w:rPr>
+          <w:rFonts w:asciiTheme="minorEastAsia" w:hAnsiTheme="minorEastAsia"/>
+          <w:sz w:val="24"/>
+          <w:szCs w:val="24"/>
+        </w:rPr>
+      </w:pPr>
+      <w:r>
+        <w:rPr>
+          <w:rFonts w:asciiTheme="minorEastAsia" w:hAnsiTheme="minorEastAsia" w:hint="eastAsia"/>
+          <w:sz w:val="24"/>
+          <w:szCs w:val="24"/>
+        </w:rPr>
+        <w:t>通过网络来获取资源是非常缓慢的，如果文件体积过于庞大，浏览器还需要与服务器之间进行多次往返才能获得完整的资源。</w:t>
+      </w:r>
+      <w:r>
+        <w:rPr>
+          <w:rFonts w:asciiTheme="minorEastAsia" w:hAnsiTheme="minorEastAsia" w:hint="eastAsia"/>
+          <w:sz w:val="24"/>
+          <w:szCs w:val="24"/>
+        </w:rPr>
+        <w:t>因此，利用</w:t>
+      </w:r>
+      <w:r>
+        <w:rPr>
+          <w:rFonts w:asciiTheme="minorEastAsia" w:hAnsiTheme="minorEastAsia" w:hint="eastAsia"/>
+          <w:sz w:val="24"/>
+          <w:szCs w:val="24"/>
+        </w:rPr>
+        <w:t>缓存复用之前获取的资源</w:t>
+      </w:r>
+      <w:r>
+        <w:rPr>
+          <w:rFonts w:asciiTheme="minorEastAsia" w:hAnsiTheme="minorEastAsia" w:hint="eastAsia"/>
+          <w:sz w:val="24"/>
+          <w:szCs w:val="24"/>
+        </w:rPr>
+        <w:t>成为性能优化的一个关键方面。</w:t>
+      </w:r>
+    </w:p>
+    <w:p>
+      <w:pPr>
+        <w:widowControl/>
+        <w:spacing w:line="400" w:lineRule="exact"/>
+        <w:ind w:firstLine="420"/>
+        <w:rPr>
+          <w:rFonts w:asciiTheme="minorEastAsia" w:hAnsiTheme="minorEastAsia"/>
+          <w:sz w:val="24"/>
+          <w:szCs w:val="24"/>
+        </w:rPr>
+      </w:pPr>
+      <w:r>
+        <w:rPr>
+          <w:rFonts w:asciiTheme="minorEastAsia" w:hAnsiTheme="minorEastAsia" w:hint="eastAsia"/>
+          <w:sz w:val="24"/>
+          <w:szCs w:val="24"/>
+        </w:rPr>
+        <w:t>浏览器自带了</w:t>
+      </w:r>
+      <w:r>
+        <w:rPr>
+          <w:rFonts w:ascii="Times New Roman" w:hAnsi="Times New Roman" w:cs="Times New Roman"/>
+          <w:sz w:val="24"/>
+          <w:szCs w:val="24"/>
+        </w:rPr>
+        <w:t>HTTP</w:t>
+      </w:r>
+      <w:r>
+        <w:rPr>
+          <w:rFonts w:asciiTheme="minorEastAsia" w:hAnsiTheme="minorEastAsia" w:hint="eastAsia"/>
+          <w:sz w:val="24"/>
+          <w:szCs w:val="24"/>
+        </w:rPr>
+        <w:t>缓存功能，只需确保每个服务器响应的头部包含以下属性：</w:t>
+      </w:r>
+    </w:p>
+    <w:p>
+      <w:pPr>
+        <w:widowControl/>
+        <w:spacing w:line="400" w:lineRule="exact"/>
+        <w:ind w:firstLineChars="100" w:firstLine="240"/>
+        <w:rPr>
+          <w:rFonts w:asciiTheme="minorEastAsia" w:hAnsiTheme="minorEastAsia" w:hint="eastAsia"/>
+          <w:sz w:val="24"/>
+          <w:szCs w:val="24"/>
+        </w:rPr>
+      </w:pPr>
+      <w:r>
+        <w:rPr>
+          <w:rFonts w:asciiTheme="minorEastAsia" w:hAnsiTheme="minorEastAsia" w:hint="eastAsia"/>
+          <w:sz w:val="24"/>
+          <w:szCs w:val="24"/>
+        </w:rPr>
+        <w:lastRenderedPageBreak/>
+        <w:t>（1）</w:t>
+      </w:r>
+      <w:r>
+        <w:rPr>
+          <w:rFonts w:ascii="Times New Roman" w:hAnsi="Times New Roman" w:cs="Times New Roman"/>
+          <w:sz w:val="24"/>
+          <w:szCs w:val="24"/>
+        </w:rPr>
+        <w:t>ETag</w:t>
+      </w:r>
+      <w:r>
+        <w:rPr>
+          <w:rFonts w:asciiTheme="minorEastAsia" w:hAnsiTheme="minorEastAsia" w:hint="eastAsia"/>
+          <w:sz w:val="24"/>
+          <w:szCs w:val="24"/>
+        </w:rPr>
+        <w:t>：</w:t>
+      </w:r>
+      <w:r>
+        <w:rPr>
+          <w:rFonts w:ascii="Times New Roman" w:hAnsi="Times New Roman" w:cs="Times New Roman"/>
+          <w:sz w:val="24"/>
+          <w:szCs w:val="24"/>
+        </w:rPr>
+        <w:t>Etag</w:t>
+      </w:r>
+      <w:r>
+        <w:rPr>
+          <w:rFonts w:asciiTheme="minorEastAsia" w:hAnsiTheme="minorEastAsia" w:hint="eastAsia"/>
+          <w:sz w:val="24"/>
+          <w:szCs w:val="24"/>
+        </w:rPr>
+        <w:t>是一个传递验证令牌，它对资源的更新进行检查，如果资源未发生变化时不会传递任何数据。当</w:t>
+      </w:r>
+      <w:r>
+        <w:rPr>
+          <w:rFonts w:asciiTheme="minorEastAsia" w:hAnsiTheme="minorEastAsia" w:hint="eastAsia"/>
+          <w:sz w:val="24"/>
+          <w:szCs w:val="24"/>
+        </w:rPr>
+        <w:t>浏览器发送一个请求，会把</w:t>
+      </w:r>
+      <w:r>
+        <w:rPr>
+          <w:rFonts w:ascii="Times New Roman" w:hAnsi="Times New Roman" w:cs="Times New Roman"/>
+          <w:sz w:val="24"/>
+          <w:szCs w:val="24"/>
+        </w:rPr>
+        <w:t>ETag</w:t>
+      </w:r>
+      <w:r>
+        <w:rPr>
+          <w:rFonts w:asciiTheme="minorEastAsia" w:hAnsiTheme="minorEastAsia" w:hint="eastAsia"/>
+          <w:sz w:val="24"/>
+          <w:szCs w:val="24"/>
+        </w:rPr>
+        <w:t>一起发送到服务器，服务器根据当前资源核对令牌，如果资源发送变化，服务器将返回“3</w:t>
+      </w:r>
+      <w:r>
+        <w:rPr>
+          <w:rFonts w:asciiTheme="minorEastAsia" w:hAnsiTheme="minorEastAsia"/>
+          <w:sz w:val="24"/>
+          <w:szCs w:val="24"/>
+        </w:rPr>
+        <w:t xml:space="preserve">04 </w:t>
+      </w:r>
+      <w:r>
+        <w:rPr>
+          <w:rFonts w:ascii="Times New Roman" w:hAnsi="Times New Roman" w:cs="Times New Roman"/>
+          <w:sz w:val="24"/>
+          <w:szCs w:val="24"/>
+        </w:rPr>
+        <w:t>Not</w:t>
+      </w:r>
+      <w:r>
+        <w:rPr>
+          <w:rFonts w:asciiTheme="minorEastAsia" w:hAnsiTheme="minorEastAsia"/>
+          <w:sz w:val="24"/>
+          <w:szCs w:val="24"/>
+        </w:rPr>
+        <w:t xml:space="preserve"> </w:t>
+      </w:r>
+      <w:r>
+        <w:rPr>
+          <w:rFonts w:ascii="Times New Roman" w:hAnsi="Times New Roman" w:cs="Times New Roman"/>
+          <w:sz w:val="24"/>
+          <w:szCs w:val="24"/>
+        </w:rPr>
+        <w:t>Modified</w:t>
+      </w:r>
+      <w:r>
+        <w:rPr>
+          <w:rFonts w:asciiTheme="minorEastAsia" w:hAnsiTheme="minorEastAsia" w:hint="eastAsia"/>
+          <w:sz w:val="24"/>
+          <w:szCs w:val="24"/>
+        </w:rPr>
+        <w:t>”响应，这是浏览器不必下载资源而是继续复用缓存。</w:t>
+      </w:r>
+    </w:p>
+    <w:p>
+      <w:pPr>
+        <w:widowControl/>
+        <w:spacing w:line="400" w:lineRule="exact"/>
+        <w:ind w:firstLineChars="100" w:firstLine="240"/>
+        <w:rPr>
+          <w:rFonts w:asciiTheme="minorEastAsia" w:hAnsiTheme="minorEastAsia" w:hint="eastAsia"/>
+          <w:sz w:val="24"/>
+          <w:szCs w:val="24"/>
+        </w:rPr>
+      </w:pPr>
+      <w:r>
+        <w:rPr>
+          <w:rFonts w:asciiTheme="minorEastAsia" w:hAnsiTheme="minorEastAsia" w:hint="eastAsia"/>
+          <w:sz w:val="24"/>
+          <w:szCs w:val="24"/>
+        </w:rPr>
+        <w:t>（2）</w:t>
+      </w:r>
+      <w:r>
+        <w:rPr>
+          <w:rFonts w:ascii="Times New Roman" w:hAnsi="Times New Roman" w:cs="Times New Roman"/>
+          <w:sz w:val="24"/>
+          <w:szCs w:val="24"/>
+        </w:rPr>
+        <w:t>Cache-Control</w:t>
+      </w:r>
+      <w:r>
+        <w:rPr>
+          <w:rFonts w:asciiTheme="minorEastAsia" w:hAnsiTheme="minorEastAsia"/>
+          <w:sz w:val="24"/>
+          <w:szCs w:val="24"/>
+        </w:rPr>
+        <w:t>:</w:t>
+      </w:r>
+      <w:r>
+        <w:rPr>
+          <w:rFonts w:asciiTheme="minorEastAsia" w:hAnsiTheme="minorEastAsia" w:hint="eastAsia"/>
+          <w:sz w:val="24"/>
+          <w:szCs w:val="24"/>
+        </w:rPr>
+        <w:t xml:space="preserve"> </w:t>
+      </w:r>
+      <w:r>
+        <w:rPr>
+          <w:rFonts w:ascii="Times New Roman" w:hAnsi="Times New Roman" w:cs="Times New Roman"/>
+          <w:sz w:val="24"/>
+          <w:szCs w:val="24"/>
+        </w:rPr>
+        <w:t>Cache-Control</w:t>
+      </w:r>
+      <w:r>
+        <w:rPr>
+          <w:rFonts w:asciiTheme="minorEastAsia" w:hAnsiTheme="minorEastAsia" w:hint="eastAsia"/>
+          <w:sz w:val="24"/>
+          <w:szCs w:val="24"/>
+        </w:rPr>
+        <w:t>定义了缓存的策略，它规定在什么条件下可以缓存响应以及可以缓存多久。</w:t>
+      </w:r>
+      <w:r>
+        <w:rPr>
+          <w:rFonts w:asciiTheme="minorEastAsia" w:hAnsiTheme="minorEastAsia" w:hint="eastAsia"/>
+          <w:sz w:val="24"/>
+          <w:szCs w:val="24"/>
+        </w:rPr>
+        <w:t>可以设置它的属性以达到想要的缓存效果，例如，可以标记为</w:t>
+      </w:r>
+      <w:r>
+        <w:rPr>
+          <w:rFonts w:ascii="Times New Roman" w:hAnsi="Times New Roman" w:cs="Times New Roman"/>
+          <w:sz w:val="24"/>
+          <w:szCs w:val="24"/>
+        </w:rPr>
+        <w:t>public</w:t>
+      </w:r>
+      <w:r>
+        <w:rPr>
+          <w:rFonts w:asciiTheme="minorEastAsia" w:hAnsiTheme="minorEastAsia" w:hint="eastAsia"/>
+          <w:sz w:val="24"/>
+          <w:szCs w:val="24"/>
+        </w:rPr>
+        <w:t>，则即使它有关联的</w:t>
+      </w:r>
+      <w:r>
+        <w:rPr>
+          <w:rFonts w:ascii="Times New Roman" w:hAnsi="Times New Roman" w:cs="Times New Roman"/>
+          <w:sz w:val="24"/>
+          <w:szCs w:val="24"/>
+        </w:rPr>
+        <w:t>HTTP</w:t>
+      </w:r>
+      <w:r>
+        <w:rPr>
+          <w:rFonts w:asciiTheme="minorEastAsia" w:hAnsiTheme="minorEastAsia" w:hint="eastAsia"/>
+          <w:sz w:val="24"/>
+          <w:szCs w:val="24"/>
+        </w:rPr>
+        <w:t>身份验证，设置响应状态码通常无法缓存的情况下都可以是浏览器进行缓存；也可以设置</w:t>
+      </w:r>
+      <w:r>
+        <w:rPr>
+          <w:rFonts w:ascii="Times New Roman" w:hAnsi="Times New Roman" w:cs="Times New Roman"/>
+          <w:sz w:val="24"/>
+          <w:szCs w:val="24"/>
+        </w:rPr>
+        <w:t>max-age</w:t>
+      </w:r>
+      <w:r>
+        <w:rPr>
+          <w:rFonts w:asciiTheme="minorEastAsia" w:hAnsiTheme="minorEastAsia" w:hint="eastAsia"/>
+          <w:sz w:val="24"/>
+          <w:szCs w:val="24"/>
+        </w:rPr>
+        <w:t>属性为一个较长的时间，使资源在该时间内都不会失效。</w:t>
+      </w:r>
+      <w:r>
+        <w:rPr>
+          <w:rFonts w:asciiTheme="minorEastAsia" w:hAnsiTheme="minorEastAsia" w:hint="eastAsia"/>
+          <w:sz w:val="24"/>
+          <w:szCs w:val="24"/>
+        </w:rPr>
+        <w:t>如下图为定义最近</w:t>
+      </w:r>
+      <w:r>
+        <w:rPr>
+          <w:rFonts w:ascii="Times New Roman" w:hAnsi="Times New Roman" w:cs="Times New Roman"/>
+          <w:sz w:val="24"/>
+          <w:szCs w:val="24"/>
+        </w:rPr>
+        <w:t>Cache-Control</w:t>
+      </w:r>
+      <w:r>
+        <w:rPr>
+          <w:rFonts w:asciiTheme="minorEastAsia" w:hAnsiTheme="minorEastAsia" w:hint="eastAsia"/>
+          <w:sz w:val="24"/>
+          <w:szCs w:val="24"/>
+        </w:rPr>
+        <w:t>策略流程图</w:t>
+      </w:r>
+      <w:r>
+        <w:rPr>
+          <w:rFonts w:asciiTheme="minorEastAsia" w:hAnsiTheme="minorEastAsia" w:hint="eastAsia"/>
+          <w:sz w:val="24"/>
+          <w:szCs w:val="24"/>
+          <w:vertAlign w:val="superscript"/>
+        </w:rPr>
+        <w:t>[</w:t>
+      </w:r>
+      <w:r>
+        <w:rPr>
+          <w:rFonts w:asciiTheme="minorEastAsia" w:hAnsiTheme="minorEastAsia"/>
+          <w:sz w:val="24"/>
+          <w:szCs w:val="24"/>
+          <w:vertAlign w:val="superscript"/>
+        </w:rPr>
+        <w:t>16</w:t>
+      </w:r>
+      <w:r>
+        <w:rPr>
+          <w:rFonts w:asciiTheme="minorEastAsia" w:hAnsiTheme="minorEastAsia"/>
+          <w:sz w:val="24"/>
+          <w:szCs w:val="24"/>
+          <w:vertAlign w:val="superscript"/>
+        </w:rPr>
+        <w:t>]</w:t>
+      </w:r>
+      <w:r>
+        <w:rPr>
+          <w:rFonts w:asciiTheme="minorEastAsia" w:hAnsiTheme="minorEastAsia" w:hint="eastAsia"/>
+          <w:sz w:val="24"/>
+          <w:szCs w:val="24"/>
+        </w:rPr>
+        <w:t>：</w:t>
+      </w:r>
     </w:p>
     <w:p>
       <w:pPr>
@@ -12100,13 +12475,114 @@
     <w:p>
       <w:pPr>
         <w:widowControl/>
-        <w:jc w:val="left"/>
-        <w:rPr>
-          <w:rFonts w:asciiTheme="minorEastAsia" w:hAnsiTheme="minorEastAsia"/>
-          <w:sz w:val="24"/>
-          <w:szCs w:val="24"/>
-        </w:rPr>
-      </w:pPr>
+        <w:jc w:val="center"/>
+        <w:rPr>
+          <w:rFonts w:asciiTheme="minorEastAsia" w:hAnsiTheme="minorEastAsia"/>
+          <w:sz w:val="24"/>
+          <w:szCs w:val="24"/>
+        </w:rPr>
+      </w:pPr>
+      <w:r>
+        <w:drawing>
+          <wp:inline distT="0" distB="0" distL="0" distR="0">
+            <wp:extent cx="3373460" cy="3401799"/>
+            <wp:effectExtent l="0" t="0" r="0" b="8255"/>
+            <wp:docPr id="1" name="图片 1" descr="ç¼å­å³ç­æ "/>
+            <wp:cNvGraphicFramePr>
+              <a:graphicFrameLocks xmlns:a="http://schemas.openxmlformats.org/drawingml/2006/main" noChangeAspect="1"/>
+            </wp:cNvGraphicFramePr>
+            <a:graphic xmlns:a="http://schemas.openxmlformats.org/drawingml/2006/main">
+              <a:graphicData uri="http://schemas.openxmlformats.org/drawingml/2006/picture">
+                <pic:pic xmlns:pic="http://schemas.openxmlformats.org/drawingml/2006/picture">
+                  <pic:nvPicPr>
+                    <pic:cNvPr id="0" name="Picture 1" descr="ç¼å­å³ç­æ "/>
+                    <pic:cNvPicPr>
+                      <a:picLocks noChangeAspect="1" noChangeArrowheads="1"/>
+                    </pic:cNvPicPr>
+                  </pic:nvPicPr>
+                  <pic:blipFill>
+                    <a:blip r:embed="rId7">
+                      <a:extLst>
+                        <a:ext uri="{28A0092B-C50C-407E-A947-70E740481C1C}">
+                          <a14:useLocalDpi xmlns:a14="http://schemas.microsoft.com/office/drawing/2010/main" val="0"/>
+                        </a:ext>
+                      </a:extLst>
+                    </a:blip>
+                    <a:srcRect/>
+                    <a:stretch>
+                      <a:fillRect/>
+                    </a:stretch>
+                  </pic:blipFill>
+                  <pic:spPr bwMode="auto">
+                    <a:xfrm>
+                      <a:off x="0" y="0"/>
+                      <a:ext cx="3377757" cy="3406133"/>
+                    </a:xfrm>
+                    <a:prstGeom prst="rect">
+                      <a:avLst/>
+                    </a:prstGeom>
+                    <a:noFill/>
+                    <a:ln>
+                      <a:noFill/>
+                    </a:ln>
+                  </pic:spPr>
+                </pic:pic>
+              </a:graphicData>
+            </a:graphic>
+          </wp:inline>
+        </w:drawing>
+      </w:r>
+    </w:p>
+    <w:p>
+      <w:pPr>
+        <w:widowControl/>
+        <w:jc w:val="center"/>
+        <w:rPr>
+          <w:rFonts w:asciiTheme="minorEastAsia" w:hAnsiTheme="minorEastAsia" w:hint="eastAsia"/>
+          <w:sz w:val="24"/>
+          <w:szCs w:val="24"/>
+        </w:rPr>
+      </w:pPr>
+      <w:r>
+        <w:rPr>
+          <w:rFonts w:asciiTheme="minorEastAsia" w:hAnsiTheme="minorEastAsia" w:hint="eastAsia"/>
+          <w:sz w:val="24"/>
+          <w:szCs w:val="24"/>
+        </w:rPr>
+        <w:t>图2</w:t>
+      </w:r>
+      <w:r>
+        <w:rPr>
+          <w:rFonts w:asciiTheme="minorEastAsia" w:hAnsiTheme="minorEastAsia"/>
+          <w:sz w:val="24"/>
+          <w:szCs w:val="24"/>
+        </w:rPr>
+        <w:t xml:space="preserve">-2-1 </w:t>
+      </w:r>
+      <w:r>
+        <w:rPr>
+          <w:rFonts w:asciiTheme="minorEastAsia" w:hAnsiTheme="minorEastAsia" w:hint="eastAsia"/>
+          <w:sz w:val="24"/>
+          <w:szCs w:val="24"/>
+        </w:rPr>
+        <w:t>定义</w:t>
+      </w:r>
+      <w:r>
+        <w:rPr>
+          <w:rFonts w:ascii="Times New Roman" w:hAnsi="Times New Roman" w:cs="Times New Roman"/>
+          <w:sz w:val="24"/>
+          <w:szCs w:val="24"/>
+        </w:rPr>
+        <w:t>Cache-Control</w:t>
+      </w:r>
+      <w:r>
+        <w:rPr>
+          <w:rFonts w:asciiTheme="minorEastAsia" w:hAnsiTheme="minorEastAsia" w:hint="eastAsia"/>
+          <w:sz w:val="24"/>
+          <w:szCs w:val="24"/>
+        </w:rPr>
+        <w:t>最佳策略</w:t>
+      </w:r>
     </w:p>
     <w:p>
       <w:pPr>
@@ -12322,7 +12798,7 @@
         <w:widowControl/>
         <w:jc w:val="left"/>
         <w:rPr>
-          <w:rFonts w:asciiTheme="minorEastAsia" w:hAnsiTheme="minorEastAsia" w:hint="eastAsia"/>
+          <w:rFonts w:asciiTheme="minorEastAsia" w:hAnsiTheme="minorEastAsia"/>
           <w:sz w:val="24"/>
           <w:szCs w:val="24"/>
         </w:rPr>
@@ -12343,7 +12819,7 @@
       <w:pPr>
         <w:spacing w:line="400" w:lineRule="exact"/>
         <w:rPr>
-          <w:rFonts w:ascii="黑体" w:eastAsia="黑体" w:hAnsi="黑体" w:hint="eastAsia"/>
+          <w:rFonts w:ascii="黑体" w:eastAsia="黑体" w:hAnsi="黑体"/>
           <w:b/>
           <w:sz w:val="24"/>
           <w:szCs w:val="24"/>
@@ -12480,7 +12956,7 @@
         </w:rPr>
         <w:t xml:space="preserve"> </w:t>
       </w:r>
-      <w:hyperlink r:id="rId7" w:history="1">
+      <w:hyperlink r:id="rId8" w:history="1">
         <w:r>
           <w:rPr>
             <w:rStyle w:val="a7"/>
@@ -12547,7 +13023,7 @@
           <w:szCs w:val="24"/>
         </w:rPr>
       </w:pPr>
-      <w:hyperlink r:id="rId8" w:history="1">
+      <w:hyperlink r:id="rId9" w:history="1">
         <w:r>
           <w:rPr>
             <w:rStyle w:val="a7"/>
@@ -12742,7 +13218,7 @@
         </w:rPr>
         <w:br/>
       </w:r>
-      <w:hyperlink r:id="rId9" w:history="1">
+      <w:hyperlink r:id="rId10" w:history="1">
         <w:r>
           <w:rPr>
             <w:rStyle w:val="a7"/>
@@ -12856,7 +13332,7 @@
         </w:rPr>
         <w:t xml:space="preserve"> Best Practices for Speeding Up Your Web Site[EB/OL], </w:t>
       </w:r>
-      <w:hyperlink r:id="rId10" w:history="1">
+      <w:hyperlink r:id="rId11" w:history="1">
         <w:r>
           <w:rPr>
             <w:rStyle w:val="a7"/>
@@ -13407,7 +13883,7 @@
         </w:rPr>
         <w:t xml:space="preserve">EB/OL]. </w:t>
       </w:r>
-      <w:hyperlink r:id="rId11" w:history="1">
+      <w:hyperlink r:id="rId12" w:history="1">
         <w:r>
           <w:rPr>
             <w:rStyle w:val="a7"/>
@@ -13480,7 +13956,7 @@
           <w:szCs w:val="24"/>
         </w:rPr>
       </w:pPr>
-      <w:hyperlink r:id="rId12" w:history="1">
+      <w:hyperlink r:id="rId13" w:history="1">
         <w:r>
           <w:rPr>
             <w:rStyle w:val="a7"/>
@@ -13558,7 +14034,7 @@
         </w:rPr>
         <w:t xml:space="preserve">EB/OL], </w:t>
       </w:r>
-      <w:hyperlink r:id="rId13" w:history="1">
+      <w:hyperlink r:id="rId14" w:history="1">
         <w:r>
           <w:rPr>
             <w:rStyle w:val="a7"/>
@@ -13566,17 +14042,7 @@
             <w:sz w:val="24"/>
             <w:szCs w:val="24"/>
           </w:rPr>
-          <w:t>https://developers.google.com/web/fundamentals/performance/critical-</w:t>
-        </w:r>
-        <w:r>
-          <w:rPr>
-            <w:rStyle w:val="a7"/>
-            <w:rFonts w:ascii="Times New Roman" w:hAnsi="Times New Roman" w:cs="Times New Roman"/>
-            <w:sz w:val="24"/>
-            <w:szCs w:val="24"/>
-          </w:rPr>
-          <w:lastRenderedPageBreak/>
-          <w:t>rendering-path/render-tree-construction</w:t>
+          <w:t>https://developers.google.com/web/fundamentals/performance/critical-rendering-path/render-tree-construction</w:t>
         </w:r>
       </w:hyperlink>
     </w:p>
@@ -13622,7 +14088,7 @@
       <w:r>
         <w:t xml:space="preserve"> </w:t>
       </w:r>
-      <w:hyperlink r:id="rId14" w:history="1">
+      <w:hyperlink r:id="rId15" w:history="1">
         <w:r>
           <w:rPr>
             <w:rStyle w:val="a7"/>
@@ -13640,12 +14106,30 @@
         <w:ind w:left="600" w:hangingChars="250" w:hanging="600"/>
         <w:jc w:val="left"/>
         <w:rPr>
+          <w:rFonts w:asciiTheme="minorEastAsia" w:hAnsiTheme="minorEastAsia" w:cs="Times New Roman"/>
+          <w:color w:val="000000"/>
+          <w:sz w:val="24"/>
+          <w:szCs w:val="24"/>
+        </w:rPr>
+      </w:pPr>
+      <w:r>
+        <w:rPr>
           <w:rFonts w:asciiTheme="minorEastAsia" w:hAnsiTheme="minorEastAsia" w:cs="Times New Roman" w:hint="eastAsia"/>
           <w:color w:val="000000"/>
           <w:sz w:val="24"/>
           <w:szCs w:val="24"/>
         </w:rPr>
-      </w:pPr>
+        <w:t>[</w:t>
+      </w:r>
+      <w:r>
+        <w:rPr>
+          <w:rFonts w:asciiTheme="minorEastAsia" w:hAnsiTheme="minorEastAsia" w:cs="Times New Roman"/>
+          <w:color w:val="000000"/>
+          <w:sz w:val="24"/>
+          <w:szCs w:val="24"/>
+        </w:rPr>
+        <w:t xml:space="preserve">12] </w:t>
+      </w:r>
       <w:r>
         <w:rPr>
           <w:rFonts w:asciiTheme="minorEastAsia" w:hAnsiTheme="minorEastAsia" w:cs="Times New Roman" w:hint="eastAsia"/>
@@ -13653,7 +14137,7 @@
           <w:sz w:val="24"/>
           <w:szCs w:val="24"/>
         </w:rPr>
-        <w:t>[</w:t>
+        <w:t>宋刚，蒋梦奇，张云泉，等.</w:t>
       </w:r>
       <w:r>
         <w:rPr>
@@ -13662,7 +14146,7 @@
           <w:sz w:val="24"/>
           <w:szCs w:val="24"/>
         </w:rPr>
-        <w:t xml:space="preserve">12] </w:t>
+        <w:t xml:space="preserve"> </w:t>
       </w:r>
       <w:r>
         <w:rPr>
@@ -13671,7 +14155,34 @@
           <w:sz w:val="24"/>
           <w:szCs w:val="24"/>
         </w:rPr>
-        <w:t>宋刚，蒋梦奇，张云泉，等.</w:t>
+        <w:t>基于共享存储和</w:t>
+      </w:r>
+      <w:r>
+        <w:rPr>
+          <w:rFonts w:ascii="Times New Roman" w:hAnsi="Times New Roman" w:cs="Times New Roman"/>
+          <w:color w:val="000000"/>
+          <w:sz w:val="24"/>
+          <w:szCs w:val="24"/>
+        </w:rPr>
+        <w:t>Gzip</w:t>
+      </w:r>
+      <w:r>
+        <w:rPr>
+          <w:rFonts w:asciiTheme="minorEastAsia" w:hAnsiTheme="minorEastAsia" w:cs="Times New Roman" w:hint="eastAsia"/>
+          <w:color w:val="000000"/>
+          <w:sz w:val="24"/>
+          <w:szCs w:val="24"/>
+        </w:rPr>
+        <w:t>的并行压缩算法研究[</w:t>
+      </w:r>
+      <w:r>
+        <w:rPr>
+          <w:rFonts w:ascii="Times New Roman" w:hAnsi="Times New Roman" w:cs="Times New Roman"/>
+          <w:color w:val="000000"/>
+          <w:sz w:val="24"/>
+          <w:szCs w:val="24"/>
+        </w:rPr>
+        <w:t>J</w:t>
       </w:r>
       <w:r>
         <w:rPr>
@@ -13680,7 +14191,7 @@
           <w:sz w:val="24"/>
           <w:szCs w:val="24"/>
         </w:rPr>
-        <w:t xml:space="preserve"> </w:t>
+        <w:t xml:space="preserve">]. </w:t>
       </w:r>
       <w:r>
         <w:rPr>
@@ -13689,34 +14200,7 @@
           <w:sz w:val="24"/>
           <w:szCs w:val="24"/>
         </w:rPr>
-        <w:t>基于共享存储和</w:t>
-      </w:r>
-      <w:r>
-        <w:rPr>
-          <w:rFonts w:ascii="Times New Roman" w:hAnsi="Times New Roman" w:cs="Times New Roman"/>
-          <w:color w:val="000000"/>
-          <w:sz w:val="24"/>
-          <w:szCs w:val="24"/>
-        </w:rPr>
-        <w:t>Gzip</w:t>
-      </w:r>
-      <w:r>
-        <w:rPr>
-          <w:rFonts w:asciiTheme="minorEastAsia" w:hAnsiTheme="minorEastAsia" w:cs="Times New Roman" w:hint="eastAsia"/>
-          <w:color w:val="000000"/>
-          <w:sz w:val="24"/>
-          <w:szCs w:val="24"/>
-        </w:rPr>
-        <w:t>的并行压缩算法研究[</w:t>
-      </w:r>
-      <w:r>
-        <w:rPr>
-          <w:rFonts w:ascii="Times New Roman" w:hAnsi="Times New Roman" w:cs="Times New Roman"/>
-          <w:color w:val="000000"/>
-          <w:sz w:val="24"/>
-          <w:szCs w:val="24"/>
-        </w:rPr>
-        <w:t>J</w:t>
+        <w:t>计算机工程与设计,</w:t>
       </w:r>
       <w:r>
         <w:rPr>
@@ -13725,17 +14209,20 @@
           <w:sz w:val="24"/>
           <w:szCs w:val="24"/>
         </w:rPr>
-        <w:t xml:space="preserve">]. </w:t>
-      </w:r>
-      <w:r>
-        <w:rPr>
-          <w:rFonts w:asciiTheme="minorEastAsia" w:hAnsiTheme="minorEastAsia" w:cs="Times New Roman" w:hint="eastAsia"/>
+        <w:t>2009(4):781-784</w:t>
+      </w:r>
+    </w:p>
+    <w:p>
+      <w:pPr>
+        <w:spacing w:line="400" w:lineRule="exact"/>
+        <w:ind w:left="600" w:hangingChars="250" w:hanging="600"/>
+        <w:rPr>
+          <w:rFonts w:ascii="Times New Roman" w:hAnsi="Times New Roman" w:cs="Times New Roman"/>
           <w:color w:val="000000"/>
           <w:sz w:val="24"/>
           <w:szCs w:val="24"/>
         </w:rPr>
-        <w:t>计算机工程与设计,</w:t>
-      </w:r>
+      </w:pPr>
       <w:r>
         <w:rPr>
           <w:rFonts w:asciiTheme="minorEastAsia" w:hAnsiTheme="minorEastAsia" w:cs="Times New Roman"/>
@@ -13743,38 +14230,35 @@
           <w:sz w:val="24"/>
           <w:szCs w:val="24"/>
         </w:rPr>
-        <w:t>2009(4):781-784</w:t>
-      </w:r>
-    </w:p>
-    <w:p>
-      <w:pPr>
-        <w:spacing w:line="400" w:lineRule="exact"/>
-        <w:ind w:left="600" w:hangingChars="250" w:hanging="600"/>
-        <w:jc w:val="left"/>
+        <w:lastRenderedPageBreak/>
+        <w:t>[13]</w:t>
+      </w:r>
+      <w:r>
+        <w:rPr>
+          <w:rFonts w:ascii="Times New Roman" w:hAnsi="Times New Roman" w:cs="Times New Roman"/>
+          <w:color w:val="000000"/>
+          <w:sz w:val="24"/>
+          <w:szCs w:val="24"/>
+        </w:rPr>
+        <w:t xml:space="preserve"> </w:t>
+      </w:r>
+      <w:r>
+        <w:rPr>
+          <w:rFonts w:ascii="Times New Roman" w:hAnsi="Times New Roman" w:cs="Times New Roman"/>
+          <w:color w:val="000000"/>
+          <w:sz w:val="24"/>
+          <w:szCs w:val="24"/>
+        </w:rPr>
+        <w:t xml:space="preserve"> </w:t>
+      </w:r>
+      <w:r>
         <w:rPr>
           <w:rFonts w:ascii="Times New Roman" w:hAnsi="Times New Roman" w:cs="Times New Roman" w:hint="eastAsia"/>
           <w:color w:val="000000"/>
           <w:sz w:val="24"/>
           <w:szCs w:val="24"/>
         </w:rPr>
-      </w:pPr>
-      <w:r>
-        <w:rPr>
-          <w:rFonts w:asciiTheme="minorEastAsia" w:hAnsiTheme="minorEastAsia" w:cs="Times New Roman"/>
-          <w:color w:val="000000"/>
-          <w:sz w:val="24"/>
-          <w:szCs w:val="24"/>
-        </w:rPr>
-        <w:t>[13]</w:t>
-      </w:r>
-      <w:r>
-        <w:rPr>
-          <w:rFonts w:ascii="Times New Roman" w:hAnsi="Times New Roman" w:cs="Times New Roman"/>
-          <w:color w:val="000000"/>
-          <w:sz w:val="24"/>
-          <w:szCs w:val="24"/>
-        </w:rPr>
-        <w:t xml:space="preserve"> </w:t>
+        <w:t>曹海歌</w:t>
       </w:r>
       <w:r>
         <w:rPr>
@@ -13783,7 +14267,16 @@
           <w:sz w:val="24"/>
           <w:szCs w:val="24"/>
         </w:rPr>
-        <w:t>曹海歌</w:t>
+        <w:t>.</w:t>
+      </w:r>
+      <w:r>
+        <w:rPr>
+          <w:rFonts w:ascii="Times New Roman" w:hAnsi="Times New Roman" w:cs="Times New Roman"/>
+          <w:color w:val="000000"/>
+          <w:sz w:val="24"/>
+          <w:szCs w:val="24"/>
+        </w:rPr>
+        <w:t xml:space="preserve"> </w:t>
       </w:r>
       <w:r>
         <w:rPr>
@@ -13792,16 +14285,7 @@
           <w:sz w:val="24"/>
           <w:szCs w:val="24"/>
         </w:rPr>
-        <w:t>.</w:t>
-      </w:r>
-      <w:r>
-        <w:rPr>
-          <w:rFonts w:ascii="Times New Roman" w:hAnsi="Times New Roman" w:cs="Times New Roman"/>
-          <w:color w:val="000000"/>
-          <w:sz w:val="24"/>
-          <w:szCs w:val="24"/>
-        </w:rPr>
-        <w:t xml:space="preserve"> </w:t>
+        <w:t>基于改进的</w:t>
       </w:r>
       <w:r>
         <w:rPr>
@@ -13810,7 +14294,7 @@
           <w:sz w:val="24"/>
           <w:szCs w:val="24"/>
         </w:rPr>
-        <w:t>基于改进的</w:t>
+        <w:t>Diff</w:t>
       </w:r>
       <w:r>
         <w:rPr>
@@ -13819,7 +14303,7 @@
           <w:sz w:val="24"/>
           <w:szCs w:val="24"/>
         </w:rPr>
-        <w:t>Diff</w:t>
+        <w:t>算法的</w:t>
       </w:r>
       <w:r>
         <w:rPr>
@@ -13828,7 +14312,7 @@
           <w:sz w:val="24"/>
           <w:szCs w:val="24"/>
         </w:rPr>
-        <w:t>算法的</w:t>
+        <w:t>Web</w:t>
       </w:r>
       <w:r>
         <w:rPr>
@@ -13837,7 +14321,7 @@
           <w:sz w:val="24"/>
           <w:szCs w:val="24"/>
         </w:rPr>
-        <w:t>Web</w:t>
+        <w:t>前端性能优化及应用</w:t>
       </w:r>
       <w:r>
         <w:rPr>
@@ -13846,7 +14330,16 @@
           <w:sz w:val="24"/>
           <w:szCs w:val="24"/>
         </w:rPr>
-        <w:t>前端性能优化及应用</w:t>
+        <w:t xml:space="preserve"> [</w:t>
+      </w:r>
+      <w:r>
+        <w:rPr>
+          <w:rFonts w:ascii="Times New Roman" w:hAnsi="Times New Roman" w:cs="Times New Roman"/>
+          <w:color w:val="000000"/>
+          <w:sz w:val="24"/>
+          <w:szCs w:val="24"/>
+        </w:rPr>
+        <w:t xml:space="preserve">D]. </w:t>
       </w:r>
       <w:r>
         <w:rPr>
@@ -13855,7 +14348,7 @@
           <w:sz w:val="24"/>
           <w:szCs w:val="24"/>
         </w:rPr>
-        <w:t xml:space="preserve"> [</w:t>
+        <w:t>武汉：华中师范大学，</w:t>
       </w:r>
       <w:r>
         <w:rPr>
@@ -13864,7 +14357,7 @@
           <w:sz w:val="24"/>
           <w:szCs w:val="24"/>
         </w:rPr>
-        <w:t xml:space="preserve">D]. </w:t>
+        <w:t>2016</w:t>
       </w:r>
       <w:r>
         <w:rPr>
@@ -13873,16 +14366,7 @@
           <w:sz w:val="24"/>
           <w:szCs w:val="24"/>
         </w:rPr>
-        <w:t>武汉：华中师范大学，</w:t>
-      </w:r>
-      <w:r>
-        <w:rPr>
-          <w:rFonts w:ascii="Times New Roman" w:hAnsi="Times New Roman" w:cs="Times New Roman"/>
-          <w:color w:val="000000"/>
-          <w:sz w:val="24"/>
-          <w:szCs w:val="24"/>
-        </w:rPr>
-        <w:t>2016</w:t>
+        <w:t>：</w:t>
       </w:r>
       <w:r>
         <w:rPr>
@@ -13891,37 +14375,55 @@
           <w:sz w:val="24"/>
           <w:szCs w:val="24"/>
         </w:rPr>
-        <w:t>：</w:t>
-      </w:r>
-      <w:r>
-        <w:rPr>
-          <w:rFonts w:ascii="Times New Roman" w:hAnsi="Times New Roman" w:cs="Times New Roman" w:hint="eastAsia"/>
+        <w:t>1</w:t>
+      </w:r>
+      <w:r>
+        <w:rPr>
+          <w:rFonts w:ascii="Times New Roman" w:hAnsi="Times New Roman" w:cs="Times New Roman"/>
           <w:color w:val="000000"/>
           <w:sz w:val="24"/>
           <w:szCs w:val="24"/>
         </w:rPr>
-        <w:t>1</w:t>
-      </w:r>
-      <w:r>
-        <w:rPr>
-          <w:rFonts w:ascii="Times New Roman" w:hAnsi="Times New Roman" w:cs="Times New Roman"/>
-          <w:color w:val="000000"/>
-          <w:sz w:val="24"/>
-          <w:szCs w:val="24"/>
-        </w:rPr>
         <w:t>6</w:t>
       </w:r>
     </w:p>
     <w:p>
       <w:pPr>
         <w:spacing w:line="400" w:lineRule="exact"/>
+        <w:rPr>
+          <w:rStyle w:val="fontstyle01"/>
+          <w:rFonts w:asciiTheme="minorEastAsia" w:hAnsiTheme="minorEastAsia" w:cs="Times New Roman"/>
+          <w:sz w:val="24"/>
+          <w:szCs w:val="24"/>
+        </w:rPr>
+      </w:pPr>
+      <w:r>
         <w:rPr>
           <w:rStyle w:val="fontstyle01"/>
           <w:rFonts w:asciiTheme="minorEastAsia" w:hAnsiTheme="minorEastAsia" w:cs="Times New Roman" w:hint="eastAsia"/>
           <w:sz w:val="24"/>
           <w:szCs w:val="24"/>
         </w:rPr>
-      </w:pPr>
+        <w:t>[</w:t>
+      </w:r>
+      <w:r>
+        <w:rPr>
+          <w:rStyle w:val="fontstyle01"/>
+          <w:rFonts w:asciiTheme="minorEastAsia" w:hAnsiTheme="minorEastAsia" w:cs="Times New Roman"/>
+          <w:sz w:val="24"/>
+          <w:szCs w:val="24"/>
+        </w:rPr>
+        <w:t xml:space="preserve">14] </w:t>
+      </w:r>
+      <w:r>
+        <w:rPr>
+          <w:rStyle w:val="fontstyle01"/>
+          <w:rFonts w:asciiTheme="minorEastAsia" w:hAnsiTheme="minorEastAsia" w:cs="Times New Roman"/>
+          <w:sz w:val="24"/>
+          <w:szCs w:val="24"/>
+        </w:rPr>
+        <w:t xml:space="preserve"> </w:t>
+      </w:r>
       <w:r>
         <w:rPr>
           <w:rStyle w:val="fontstyle01"/>
@@ -13929,7 +14431,16 @@
           <w:sz w:val="24"/>
           <w:szCs w:val="24"/>
         </w:rPr>
-        <w:t>[</w:t>
+        <w:t>莫里森，深入浅出</w:t>
+      </w:r>
+      <w:r>
+        <w:rPr>
+          <w:rStyle w:val="fontstyle01"/>
+          <w:rFonts w:ascii="Times New Roman" w:hAnsi="Times New Roman" w:cs="Times New Roman"/>
+          <w:sz w:val="24"/>
+          <w:szCs w:val="24"/>
+        </w:rPr>
+        <w:t>JavaScript</w:t>
       </w:r>
       <w:r>
         <w:rPr>
@@ -13938,7 +14449,7 @@
           <w:sz w:val="24"/>
           <w:szCs w:val="24"/>
         </w:rPr>
-        <w:t xml:space="preserve">14] </w:t>
+        <w:t>[M],</w:t>
       </w:r>
       <w:r>
         <w:rPr>
@@ -13947,7 +14458,7 @@
           <w:sz w:val="24"/>
           <w:szCs w:val="24"/>
         </w:rPr>
-        <w:t>莫里森，深入浅出JavaScript</w:t>
+        <w:t>第3版,中国电力出版社,2</w:t>
       </w:r>
       <w:r>
         <w:rPr>
@@ -13956,7 +14467,7 @@
           <w:sz w:val="24"/>
           <w:szCs w:val="24"/>
         </w:rPr>
-        <w:t>[M],</w:t>
+        <w:t>007</w:t>
       </w:r>
       <w:r>
         <w:rPr>
@@ -13965,7 +14476,7 @@
           <w:sz w:val="24"/>
           <w:szCs w:val="24"/>
         </w:rPr>
-        <w:t>第3版,中国电力出版社,2</w:t>
+        <w:t>年1</w:t>
       </w:r>
       <w:r>
         <w:rPr>
@@ -13974,7 +14485,7 @@
           <w:sz w:val="24"/>
           <w:szCs w:val="24"/>
         </w:rPr>
-        <w:t>007</w:t>
+        <w:t>0</w:t>
       </w:r>
       <w:r>
         <w:rPr>
@@ -13983,52 +14494,206 @@
           <w:sz w:val="24"/>
           <w:szCs w:val="24"/>
         </w:rPr>
-        <w:t>年1</w:t>
-      </w:r>
-      <w:r>
-        <w:rPr>
-          <w:rStyle w:val="fontstyle01"/>
+        <w:t>月。</w:t>
+      </w:r>
+    </w:p>
+    <w:p>
+      <w:pPr>
+        <w:spacing w:line="400" w:lineRule="exact"/>
+        <w:ind w:left="720" w:hangingChars="300" w:hanging="720"/>
+        <w:rPr>
           <w:rFonts w:asciiTheme="minorEastAsia" w:hAnsiTheme="minorEastAsia" w:cs="Times New Roman"/>
           <w:sz w:val="24"/>
           <w:szCs w:val="24"/>
         </w:rPr>
-        <w:t>0</w:t>
-      </w:r>
-      <w:r>
-        <w:rPr>
-          <w:rStyle w:val="fontstyle01"/>
+      </w:pPr>
+      <w:r>
+        <w:rPr>
           <w:rFonts w:asciiTheme="minorEastAsia" w:hAnsiTheme="minorEastAsia" w:cs="Times New Roman" w:hint="eastAsia"/>
           <w:sz w:val="24"/>
           <w:szCs w:val="24"/>
         </w:rPr>
-        <w:t>月。</w:t>
+        <w:t>[</w:t>
+      </w:r>
+      <w:r>
+        <w:rPr>
+          <w:rFonts w:asciiTheme="minorEastAsia" w:hAnsiTheme="minorEastAsia" w:cs="Times New Roman"/>
+          <w:sz w:val="24"/>
+          <w:szCs w:val="24"/>
+        </w:rPr>
+        <w:t>15]</w:t>
+      </w:r>
+      <w:r>
+        <w:rPr>
+          <w:rFonts w:asciiTheme="minorEastAsia" w:hAnsiTheme="minorEastAsia" w:cs="Times New Roman"/>
+          <w:sz w:val="24"/>
+          <w:szCs w:val="24"/>
+        </w:rPr>
+        <w:t xml:space="preserve"> </w:t>
+      </w:r>
+      <w:r>
+        <w:rPr>
+          <w:rFonts w:asciiTheme="minorEastAsia" w:hAnsiTheme="minorEastAsia" w:cs="Times New Roman"/>
+          <w:sz w:val="24"/>
+          <w:szCs w:val="24"/>
+        </w:rPr>
+        <w:t xml:space="preserve"> </w:t>
+      </w:r>
+      <w:r>
+        <w:rPr>
+          <w:rFonts w:ascii="Times New Roman" w:hAnsi="Times New Roman" w:cs="Times New Roman"/>
+          <w:sz w:val="24"/>
+          <w:szCs w:val="24"/>
+        </w:rPr>
+        <w:t>Nicholas</w:t>
+      </w:r>
+      <w:r>
+        <w:rPr>
+          <w:rFonts w:ascii="Times New Roman" w:hAnsi="Times New Roman" w:cs="Times New Roman"/>
+          <w:sz w:val="24"/>
+          <w:szCs w:val="24"/>
+        </w:rPr>
+        <w:t xml:space="preserve"> C.</w:t>
+      </w:r>
+      <w:r>
+        <w:rPr>
+          <w:rFonts w:ascii="Times New Roman" w:hAnsi="Times New Roman" w:cs="Times New Roman"/>
+          <w:sz w:val="24"/>
+          <w:szCs w:val="24"/>
+        </w:rPr>
+        <w:t>Zakas</w:t>
+      </w:r>
+      <w:r>
+        <w:rPr>
+          <w:rFonts w:asciiTheme="minorEastAsia" w:hAnsiTheme="minorEastAsia" w:cs="Times New Roman" w:hint="eastAsia"/>
+          <w:sz w:val="24"/>
+          <w:szCs w:val="24"/>
+        </w:rPr>
+        <w:t>，</w:t>
+      </w:r>
+      <w:r>
+        <w:rPr>
+          <w:rFonts w:ascii="Times New Roman" w:hAnsi="Times New Roman" w:cs="Times New Roman"/>
+          <w:sz w:val="24"/>
+          <w:szCs w:val="24"/>
+        </w:rPr>
+        <w:t>JavaScript</w:t>
+      </w:r>
+      <w:r>
+        <w:rPr>
+          <w:rFonts w:asciiTheme="minorEastAsia" w:hAnsiTheme="minorEastAsia" w:cs="Times New Roman" w:hint="eastAsia"/>
+          <w:sz w:val="24"/>
+          <w:szCs w:val="24"/>
+        </w:rPr>
+        <w:t>高级程序设计[</w:t>
+      </w:r>
+      <w:r>
+        <w:rPr>
+          <w:rFonts w:asciiTheme="minorEastAsia" w:hAnsiTheme="minorEastAsia" w:cs="Times New Roman"/>
+          <w:sz w:val="24"/>
+          <w:szCs w:val="24"/>
+        </w:rPr>
+        <w:t>M],</w:t>
+      </w:r>
+      <w:r>
+        <w:rPr>
+          <w:rFonts w:asciiTheme="minorEastAsia" w:hAnsiTheme="minorEastAsia" w:cs="Times New Roman" w:hint="eastAsia"/>
+          <w:sz w:val="24"/>
+          <w:szCs w:val="24"/>
+        </w:rPr>
+        <w:t>第三版，人民邮电出版社，2</w:t>
+      </w:r>
+      <w:r>
+        <w:rPr>
+          <w:rFonts w:asciiTheme="minorEastAsia" w:hAnsiTheme="minorEastAsia" w:cs="Times New Roman"/>
+          <w:sz w:val="24"/>
+          <w:szCs w:val="24"/>
+        </w:rPr>
+        <w:t>017</w:t>
+      </w:r>
+      <w:r>
+        <w:rPr>
+          <w:rFonts w:asciiTheme="minorEastAsia" w:hAnsiTheme="minorEastAsia" w:cs="Times New Roman" w:hint="eastAsia"/>
+          <w:sz w:val="24"/>
+          <w:szCs w:val="24"/>
+        </w:rPr>
+        <w:t>年5月。</w:t>
       </w:r>
     </w:p>
     <w:p>
       <w:pPr>
         <w:spacing w:line="400" w:lineRule="exact"/>
-        <w:ind w:left="480" w:hangingChars="200" w:hanging="480"/>
+        <w:ind w:left="720" w:hangingChars="300" w:hanging="720"/>
+        <w:jc w:val="left"/>
+        <w:rPr>
+          <w:rFonts w:ascii="Times New Roman" w:hAnsi="Times New Roman" w:cs="Times New Roman"/>
+          <w:sz w:val="24"/>
+          <w:szCs w:val="24"/>
+        </w:rPr>
+      </w:pPr>
+      <w:r>
         <w:rPr>
           <w:rFonts w:asciiTheme="minorEastAsia" w:hAnsiTheme="minorEastAsia" w:cs="Times New Roman" w:hint="eastAsia"/>
           <w:sz w:val="24"/>
           <w:szCs w:val="24"/>
         </w:rPr>
-      </w:pPr>
+        <w:t>[</w:t>
+      </w:r>
+      <w:r>
+        <w:rPr>
+          <w:rFonts w:asciiTheme="minorEastAsia" w:hAnsiTheme="minorEastAsia" w:cs="Times New Roman"/>
+          <w:sz w:val="24"/>
+          <w:szCs w:val="24"/>
+        </w:rPr>
+        <w:t xml:space="preserve">16]  </w:t>
+      </w:r>
+      <w:r>
+        <w:rPr>
+          <w:rFonts w:ascii="Times New Roman" w:hAnsi="Times New Roman" w:cs="Times New Roman"/>
+          <w:sz w:val="24"/>
+          <w:szCs w:val="24"/>
+        </w:rPr>
+        <w:t>HTTP</w:t>
+      </w:r>
       <w:r>
         <w:rPr>
           <w:rFonts w:asciiTheme="minorEastAsia" w:hAnsiTheme="minorEastAsia" w:cs="Times New Roman" w:hint="eastAsia"/>
           <w:sz w:val="24"/>
           <w:szCs w:val="24"/>
         </w:rPr>
+        <w:t xml:space="preserve">缓存 </w:t>
+      </w:r>
+      <w:r>
+        <w:rPr>
+          <w:rFonts w:asciiTheme="minorEastAsia" w:hAnsiTheme="minorEastAsia" w:cs="Times New Roman"/>
+          <w:sz w:val="24"/>
+          <w:szCs w:val="24"/>
+        </w:rPr>
         <w:t>[</w:t>
       </w:r>
       <w:r>
         <w:rPr>
+          <w:rFonts w:ascii="Times New Roman" w:hAnsi="Times New Roman" w:cs="Times New Roman"/>
+          <w:sz w:val="24"/>
+          <w:szCs w:val="24"/>
+        </w:rPr>
+        <w:t>EB</w:t>
+      </w:r>
+      <w:r>
+        <w:rPr>
           <w:rFonts w:asciiTheme="minorEastAsia" w:hAnsiTheme="minorEastAsia" w:cs="Times New Roman"/>
           <w:sz w:val="24"/>
           <w:szCs w:val="24"/>
         </w:rPr>
-        <w:t>15]</w:t>
+        <w:t>/</w:t>
+      </w:r>
+      <w:r>
+        <w:rPr>
+          <w:rFonts w:ascii="Times New Roman" w:hAnsi="Times New Roman" w:cs="Times New Roman"/>
+          <w:sz w:val="24"/>
+          <w:szCs w:val="24"/>
+        </w:rPr>
+        <w:t>OL</w:t>
       </w:r>
       <w:r>
         <w:rPr>
@@ -14036,58 +14701,82 @@
           <w:sz w:val="24"/>
           <w:szCs w:val="24"/>
         </w:rPr>
+        <w:t>],</w:t>
+      </w:r>
+      <w:r>
         <w:t xml:space="preserve"> </w:t>
-      </w:r>
-      <w:r>
-        <w:rPr>
-          <w:rFonts w:ascii="Times New Roman" w:hAnsi="Times New Roman" w:cs="Times New Roman"/>
-          <w:sz w:val="24"/>
-          <w:szCs w:val="24"/>
-        </w:rPr>
-        <w:t>Nicholas C.Zakas</w:t>
-      </w:r>
-      <w:r>
-        <w:rPr>
-          <w:rFonts w:asciiTheme="minorEastAsia" w:hAnsiTheme="minorEastAsia" w:cs="Times New Roman" w:hint="eastAsia"/>
-          <w:sz w:val="24"/>
-          <w:szCs w:val="24"/>
-        </w:rPr>
-        <w:t>，JavaScript高级程序设计[</w:t>
-      </w:r>
-      <w:r>
-        <w:rPr>
-          <w:rFonts w:asciiTheme="minorEastAsia" w:hAnsiTheme="minorEastAsia" w:cs="Times New Roman"/>
-          <w:sz w:val="24"/>
-          <w:szCs w:val="24"/>
-        </w:rPr>
-        <w:t>M],</w:t>
-      </w:r>
-      <w:r>
-        <w:rPr>
-          <w:rFonts w:asciiTheme="minorEastAsia" w:hAnsiTheme="minorEastAsia" w:cs="Times New Roman" w:hint="eastAsia"/>
-          <w:sz w:val="24"/>
-          <w:szCs w:val="24"/>
-        </w:rPr>
-        <w:t>第三版，人民邮电出版社，2</w:t>
-      </w:r>
-      <w:r>
-        <w:rPr>
-          <w:rFonts w:asciiTheme="minorEastAsia" w:hAnsiTheme="minorEastAsia" w:cs="Times New Roman"/>
-          <w:sz w:val="24"/>
-          <w:szCs w:val="24"/>
-        </w:rPr>
-        <w:t>017</w:t>
-      </w:r>
-      <w:r>
-        <w:rPr>
-          <w:rFonts w:asciiTheme="minorEastAsia" w:hAnsiTheme="minorEastAsia" w:cs="Times New Roman" w:hint="eastAsia"/>
-          <w:sz w:val="24"/>
-          <w:szCs w:val="24"/>
-        </w:rPr>
-        <w:t>年5月。</w:t>
       </w:r>
       <w:bookmarkStart w:id="0" w:name="_GoBack"/>
       <w:bookmarkEnd w:id="0"/>
+      <w:r>
+        <w:rPr>
+          <w:rFonts w:ascii="Times New Roman" w:hAnsi="Times New Roman" w:cs="Times New Roman"/>
+          <w:sz w:val="24"/>
+          <w:szCs w:val="24"/>
+        </w:rPr>
+        <w:fldChar w:fldCharType="begin"/>
+      </w:r>
+      <w:r>
+        <w:rPr>
+          <w:rFonts w:ascii="Times New Roman" w:hAnsi="Times New Roman" w:cs="Times New Roman"/>
+          <w:sz w:val="24"/>
+          <w:szCs w:val="24"/>
+        </w:rPr>
+        <w:instrText xml:space="preserve"> HYPERLINK "</w:instrText>
+      </w:r>
+      <w:r>
+        <w:rPr>
+          <w:rFonts w:ascii="Times New Roman" w:hAnsi="Times New Roman" w:cs="Times New Roman"/>
+          <w:sz w:val="24"/>
+          <w:szCs w:val="24"/>
+        </w:rPr>
+        <w:instrText>https://developers.google.com/web/fundamentals/performance/optimizing-content-efficiency/http-caching?hl=zh-cn</w:instrText>
+      </w:r>
+      <w:r>
+        <w:rPr>
+          <w:rFonts w:ascii="Times New Roman" w:hAnsi="Times New Roman" w:cs="Times New Roman"/>
+          <w:sz w:val="24"/>
+          <w:szCs w:val="24"/>
+        </w:rPr>
+        <w:instrText xml:space="preserve">" </w:instrText>
+      </w:r>
+      <w:r>
+        <w:rPr>
+          <w:rFonts w:ascii="Times New Roman" w:hAnsi="Times New Roman" w:cs="Times New Roman"/>
+          <w:sz w:val="24"/>
+          <w:szCs w:val="24"/>
+        </w:rPr>
+        <w:fldChar w:fldCharType="separate"/>
+      </w:r>
+      <w:r>
+        <w:rPr>
+          <w:rStyle w:val="a7"/>
+          <w:rFonts w:ascii="Times New Roman" w:hAnsi="Times New Roman" w:cs="Times New Roman"/>
+          <w:sz w:val="24"/>
+          <w:szCs w:val="24"/>
+        </w:rPr>
+        <w:t>https://developers.google.com/web/fundamentals/performance/optimizing-content-efficiency/http-caching?hl=zh-cn</w:t>
+      </w:r>
+      <w:r>
+        <w:rPr>
+          <w:rFonts w:ascii="Times New Roman" w:hAnsi="Times New Roman" w:cs="Times New Roman"/>
+          <w:sz w:val="24"/>
+          <w:szCs w:val="24"/>
+        </w:rPr>
+        <w:fldChar w:fldCharType="end"/>
+      </w:r>
+    </w:p>
+    <w:p>
+      <w:pPr>
+        <w:spacing w:line="400" w:lineRule="exact"/>
+        <w:ind w:left="720" w:hangingChars="300" w:hanging="720"/>
+        <w:jc w:val="left"/>
+        <w:rPr>
+          <w:rFonts w:asciiTheme="minorEastAsia" w:hAnsiTheme="minorEastAsia" w:cs="Times New Roman" w:hint="eastAsia"/>
+          <w:sz w:val="24"/>
+          <w:szCs w:val="24"/>
+        </w:rPr>
+      </w:pPr>
     </w:p>
     <w:sectPr>
       <w:pgSz w:w="11906" w:h="16838"/>

</xml_diff>